<commit_message>
url sémentiques des membres
</commit_message>
<xml_diff>
--- a/doc/plan des URL partie membre.docx
+++ b/doc/plan des URL partie membre.docx
@@ -85,7 +85,371 @@
     </w:p>
     <w:p>
       <w:pPr>
-        <w:spacing w:before="0" w:after="160" w:line="259"/>
+        <w:spacing w:before="0" w:after="0" w:line="259"/>
+        <w:ind w:right="0" w:left="0" w:firstLine="0"/>
+        <w:jc w:val="left"/>
+        <w:rPr>
+          <w:rFonts w:ascii="Calibri" w:hAnsi="Calibri" w:cs="Calibri" w:eastAsia="Calibri"/>
+          <w:color w:val="auto"/>
+          <w:spacing w:val="0"/>
+          <w:position w:val="0"/>
+          <w:sz w:val="22"/>
+          <w:shd w:fill="auto" w:val="clear"/>
+        </w:rPr>
+      </w:pPr>
+    </w:p>
+    <w:p>
+      <w:pPr>
+        <w:spacing w:before="0" w:after="0" w:line="259"/>
+        <w:ind w:right="0" w:left="0" w:firstLine="0"/>
+        <w:jc w:val="left"/>
+        <w:rPr>
+          <w:rFonts w:ascii="Calibri" w:hAnsi="Calibri" w:cs="Calibri" w:eastAsia="Calibri"/>
+          <w:color w:val="auto"/>
+          <w:spacing w:val="0"/>
+          <w:position w:val="0"/>
+          <w:sz w:val="22"/>
+          <w:shd w:fill="auto" w:val="clear"/>
+        </w:rPr>
+      </w:pPr>
+      <w:hyperlink xmlns:r="http://schemas.openxmlformats.org/officeDocument/2006/relationships" r:id="docRId1">
+        <w:r>
+          <w:rPr>
+            <w:rFonts w:ascii="Calibri" w:hAnsi="Calibri" w:cs="Calibri" w:eastAsia="Calibri"/>
+            <w:color w:val="0563C1"/>
+            <w:spacing w:val="0"/>
+            <w:position w:val="0"/>
+            <w:sz w:val="22"/>
+            <w:u w:val="single"/>
+            <w:shd w:fill="auto" w:val="clear"/>
+          </w:rPr>
+          <w:t xml:space="preserve">www.tvserieslist.net/login</w:t>
+        </w:r>
+      </w:hyperlink>
+    </w:p>
+    <w:p>
+      <w:pPr>
+        <w:spacing w:before="0" w:after="0" w:line="259"/>
+        <w:ind w:right="0" w:left="0" w:firstLine="0"/>
+        <w:jc w:val="left"/>
+        <w:rPr>
+          <w:rFonts w:ascii="Calibri" w:hAnsi="Calibri" w:cs="Calibri" w:eastAsia="Calibri"/>
+          <w:color w:val="auto"/>
+          <w:spacing w:val="0"/>
+          <w:position w:val="0"/>
+          <w:sz w:val="22"/>
+          <w:shd w:fill="auto" w:val="clear"/>
+        </w:rPr>
+      </w:pPr>
+      <w:hyperlink xmlns:r="http://schemas.openxmlformats.org/officeDocument/2006/relationships" r:id="docRId2">
+        <w:r>
+          <w:rPr>
+            <w:rFonts w:ascii="Calibri" w:hAnsi="Calibri" w:cs="Calibri" w:eastAsia="Calibri"/>
+            <w:color w:val="0563C1"/>
+            <w:spacing w:val="0"/>
+            <w:position w:val="0"/>
+            <w:sz w:val="22"/>
+            <w:u w:val="single"/>
+            <w:shd w:fill="auto" w:val="clear"/>
+          </w:rPr>
+          <w:t xml:space="preserve">www.tvserieslist.net/signup</w:t>
+        </w:r>
+      </w:hyperlink>
+    </w:p>
+    <w:p>
+      <w:pPr>
+        <w:spacing w:before="0" w:after="0" w:line="259"/>
+        <w:ind w:right="0" w:left="0" w:firstLine="0"/>
+        <w:jc w:val="left"/>
+        <w:rPr>
+          <w:rFonts w:ascii="Calibri" w:hAnsi="Calibri" w:cs="Calibri" w:eastAsia="Calibri"/>
+          <w:color w:val="auto"/>
+          <w:spacing w:val="0"/>
+          <w:position w:val="0"/>
+          <w:sz w:val="22"/>
+          <w:shd w:fill="auto" w:val="clear"/>
+        </w:rPr>
+      </w:pPr>
+    </w:p>
+    <w:p>
+      <w:pPr>
+        <w:spacing w:before="0" w:after="0" w:line="259"/>
+        <w:ind w:right="0" w:left="0" w:firstLine="0"/>
+        <w:jc w:val="left"/>
+        <w:rPr>
+          <w:rFonts w:ascii="Calibri" w:hAnsi="Calibri" w:cs="Calibri" w:eastAsia="Calibri"/>
+          <w:color w:val="auto"/>
+          <w:spacing w:val="0"/>
+          <w:position w:val="0"/>
+          <w:sz w:val="22"/>
+          <w:shd w:fill="auto" w:val="clear"/>
+        </w:rPr>
+      </w:pPr>
+      <w:hyperlink xmlns:r="http://schemas.openxmlformats.org/officeDocument/2006/relationships" r:id="docRId3">
+        <w:r>
+          <w:rPr>
+            <w:rFonts w:ascii="Calibri" w:hAnsi="Calibri" w:cs="Calibri" w:eastAsia="Calibri"/>
+            <w:color w:val="0563C1"/>
+            <w:spacing w:val="0"/>
+            <w:position w:val="0"/>
+            <w:sz w:val="22"/>
+            <w:u w:val="single"/>
+            <w:shd w:fill="auto" w:val="clear"/>
+          </w:rPr>
+          <w:t xml:space="preserve">www.tvserieslist.net/settings</w:t>
+        </w:r>
+      </w:hyperlink>
+    </w:p>
+    <w:p>
+      <w:pPr>
+        <w:spacing w:before="0" w:after="0" w:line="259"/>
+        <w:ind w:right="0" w:left="0" w:firstLine="0"/>
+        <w:jc w:val="left"/>
+        <w:rPr>
+          <w:rFonts w:ascii="Calibri" w:hAnsi="Calibri" w:cs="Calibri" w:eastAsia="Calibri"/>
+          <w:color w:val="auto"/>
+          <w:spacing w:val="0"/>
+          <w:position w:val="0"/>
+          <w:sz w:val="22"/>
+          <w:shd w:fill="auto" w:val="clear"/>
+        </w:rPr>
+      </w:pPr>
+      <w:hyperlink xmlns:r="http://schemas.openxmlformats.org/officeDocument/2006/relationships" r:id="docRId4">
+        <w:r>
+          <w:rPr>
+            <w:rFonts w:ascii="Calibri" w:hAnsi="Calibri" w:cs="Calibri" w:eastAsia="Calibri"/>
+            <w:color w:val="0563C1"/>
+            <w:spacing w:val="0"/>
+            <w:position w:val="0"/>
+            <w:sz w:val="22"/>
+            <w:u w:val="single"/>
+            <w:shd w:fill="auto" w:val="clear"/>
+          </w:rPr>
+          <w:t xml:space="preserve">www.tvserieslist.net/settings/user</w:t>
+        </w:r>
+      </w:hyperlink>
+    </w:p>
+    <w:p>
+      <w:pPr>
+        <w:spacing w:before="0" w:after="0" w:line="259"/>
+        <w:ind w:right="0" w:left="0" w:firstLine="0"/>
+        <w:jc w:val="left"/>
+        <w:rPr>
+          <w:rFonts w:ascii="Calibri" w:hAnsi="Calibri" w:cs="Calibri" w:eastAsia="Calibri"/>
+          <w:color w:val="auto"/>
+          <w:spacing w:val="0"/>
+          <w:position w:val="0"/>
+          <w:sz w:val="22"/>
+          <w:shd w:fill="auto" w:val="clear"/>
+        </w:rPr>
+      </w:pPr>
+      <w:hyperlink xmlns:r="http://schemas.openxmlformats.org/officeDocument/2006/relationships" r:id="docRId5">
+        <w:r>
+          <w:rPr>
+            <w:rFonts w:ascii="Calibri" w:hAnsi="Calibri" w:cs="Calibri" w:eastAsia="Calibri"/>
+            <w:color w:val="0563C1"/>
+            <w:spacing w:val="0"/>
+            <w:position w:val="0"/>
+            <w:sz w:val="22"/>
+            <w:u w:val="single"/>
+            <w:shd w:fill="auto" w:val="clear"/>
+          </w:rPr>
+          <w:t xml:space="preserve">www.tvserieslist.net/settings/premium</w:t>
+        </w:r>
+      </w:hyperlink>
+    </w:p>
+    <w:p>
+      <w:pPr>
+        <w:spacing w:before="0" w:after="0" w:line="259"/>
+        <w:ind w:right="0" w:left="0" w:firstLine="0"/>
+        <w:jc w:val="left"/>
+        <w:rPr>
+          <w:rFonts w:ascii="Calibri" w:hAnsi="Calibri" w:cs="Calibri" w:eastAsia="Calibri"/>
+          <w:color w:val="auto"/>
+          <w:spacing w:val="0"/>
+          <w:position w:val="0"/>
+          <w:sz w:val="22"/>
+          <w:shd w:fill="auto" w:val="clear"/>
+        </w:rPr>
+      </w:pPr>
+    </w:p>
+    <w:p>
+      <w:pPr>
+        <w:spacing w:before="0" w:after="0" w:line="259"/>
+        <w:ind w:right="0" w:left="0" w:firstLine="0"/>
+        <w:jc w:val="left"/>
+        <w:rPr>
+          <w:rFonts w:ascii="Calibri" w:hAnsi="Calibri" w:cs="Calibri" w:eastAsia="Calibri"/>
+          <w:color w:val="auto"/>
+          <w:spacing w:val="0"/>
+          <w:position w:val="0"/>
+          <w:sz w:val="22"/>
+          <w:shd w:fill="auto" w:val="clear"/>
+        </w:rPr>
+      </w:pPr>
+      <w:hyperlink xmlns:r="http://schemas.openxmlformats.org/officeDocument/2006/relationships" r:id="docRId6">
+        <w:r>
+          <w:rPr>
+            <w:rFonts w:ascii="Calibri" w:hAnsi="Calibri" w:cs="Calibri" w:eastAsia="Calibri"/>
+            <w:color w:val="0563C1"/>
+            <w:spacing w:val="0"/>
+            <w:position w:val="0"/>
+            <w:sz w:val="22"/>
+            <w:u w:val="single"/>
+            <w:shd w:fill="auto" w:val="clear"/>
+          </w:rPr>
+          <w:t xml:space="preserve">www.tvserieslist.net/mylist</w:t>
+        </w:r>
+      </w:hyperlink>
+    </w:p>
+    <w:p>
+      <w:pPr>
+        <w:spacing w:before="0" w:after="0" w:line="259"/>
+        <w:ind w:right="0" w:left="0" w:firstLine="0"/>
+        <w:jc w:val="left"/>
+        <w:rPr>
+          <w:rFonts w:ascii="Calibri" w:hAnsi="Calibri" w:cs="Calibri" w:eastAsia="Calibri"/>
+          <w:color w:val="auto"/>
+          <w:spacing w:val="0"/>
+          <w:position w:val="0"/>
+          <w:sz w:val="22"/>
+          <w:shd w:fill="auto" w:val="clear"/>
+        </w:rPr>
+      </w:pPr>
+      <w:hyperlink xmlns:r="http://schemas.openxmlformats.org/officeDocument/2006/relationships" r:id="docRId7">
+        <w:r>
+          <w:rPr>
+            <w:rFonts w:ascii="Calibri" w:hAnsi="Calibri" w:cs="Calibri" w:eastAsia="Calibri"/>
+            <w:color w:val="0563C1"/>
+            <w:spacing w:val="0"/>
+            <w:position w:val="0"/>
+            <w:sz w:val="22"/>
+            <w:u w:val="single"/>
+            <w:shd w:fill="auto" w:val="clear"/>
+          </w:rPr>
+          <w:t xml:space="preserve">www.tvserieslist.net/mylist/all</w:t>
+        </w:r>
+      </w:hyperlink>
+    </w:p>
+    <w:p>
+      <w:pPr>
+        <w:spacing w:before="0" w:after="0" w:line="259"/>
+        <w:ind w:right="0" w:left="0" w:firstLine="0"/>
+        <w:jc w:val="left"/>
+        <w:rPr>
+          <w:rFonts w:ascii="Calibri" w:hAnsi="Calibri" w:cs="Calibri" w:eastAsia="Calibri"/>
+          <w:color w:val="auto"/>
+          <w:spacing w:val="0"/>
+          <w:position w:val="0"/>
+          <w:sz w:val="22"/>
+          <w:shd w:fill="auto" w:val="clear"/>
+        </w:rPr>
+      </w:pPr>
+      <w:hyperlink xmlns:r="http://schemas.openxmlformats.org/officeDocument/2006/relationships" r:id="docRId8">
+        <w:r>
+          <w:rPr>
+            <w:rFonts w:ascii="Calibri" w:hAnsi="Calibri" w:cs="Calibri" w:eastAsia="Calibri"/>
+            <w:color w:val="0563C1"/>
+            <w:spacing w:val="0"/>
+            <w:position w:val="0"/>
+            <w:sz w:val="22"/>
+            <w:u w:val="single"/>
+            <w:shd w:fill="auto" w:val="clear"/>
+          </w:rPr>
+          <w:t xml:space="preserve">www.tvserieslist.net/mylist/started</w:t>
+        </w:r>
+      </w:hyperlink>
+    </w:p>
+    <w:p>
+      <w:pPr>
+        <w:spacing w:before="0" w:after="0" w:line="259"/>
+        <w:ind w:right="0" w:left="0" w:firstLine="0"/>
+        <w:jc w:val="left"/>
+        <w:rPr>
+          <w:rFonts w:ascii="Calibri" w:hAnsi="Calibri" w:cs="Calibri" w:eastAsia="Calibri"/>
+          <w:color w:val="auto"/>
+          <w:spacing w:val="0"/>
+          <w:position w:val="0"/>
+          <w:sz w:val="22"/>
+          <w:shd w:fill="auto" w:val="clear"/>
+        </w:rPr>
+      </w:pPr>
+      <w:hyperlink xmlns:r="http://schemas.openxmlformats.org/officeDocument/2006/relationships" r:id="docRId9">
+        <w:r>
+          <w:rPr>
+            <w:rFonts w:ascii="Calibri" w:hAnsi="Calibri" w:cs="Calibri" w:eastAsia="Calibri"/>
+            <w:color w:val="0563C1"/>
+            <w:spacing w:val="0"/>
+            <w:position w:val="0"/>
+            <w:sz w:val="22"/>
+            <w:u w:val="single"/>
+            <w:shd w:fill="auto" w:val="clear"/>
+          </w:rPr>
+          <w:t xml:space="preserve">www.tvserieslist.net/mylist/finished</w:t>
+        </w:r>
+      </w:hyperlink>
+    </w:p>
+    <w:p>
+      <w:pPr>
+        <w:spacing w:before="0" w:after="0" w:line="259"/>
+        <w:ind w:right="0" w:left="0" w:firstLine="0"/>
+        <w:jc w:val="left"/>
+        <w:rPr>
+          <w:rFonts w:ascii="Calibri" w:hAnsi="Calibri" w:cs="Calibri" w:eastAsia="Calibri"/>
+          <w:color w:val="auto"/>
+          <w:spacing w:val="0"/>
+          <w:position w:val="0"/>
+          <w:sz w:val="22"/>
+          <w:shd w:fill="auto" w:val="clear"/>
+        </w:rPr>
+      </w:pPr>
+      <w:hyperlink xmlns:r="http://schemas.openxmlformats.org/officeDocument/2006/relationships" r:id="docRId10">
+        <w:r>
+          <w:rPr>
+            <w:rFonts w:ascii="Calibri" w:hAnsi="Calibri" w:cs="Calibri" w:eastAsia="Calibri"/>
+            <w:color w:val="0563C1"/>
+            <w:spacing w:val="0"/>
+            <w:position w:val="0"/>
+            <w:sz w:val="22"/>
+            <w:u w:val="single"/>
+            <w:shd w:fill="auto" w:val="clear"/>
+          </w:rPr>
+          <w:t xml:space="preserve">www.tvserieslist.net/mylist/wishlist</w:t>
+        </w:r>
+      </w:hyperlink>
+    </w:p>
+    <w:p>
+      <w:pPr>
+        <w:spacing w:before="0" w:after="0" w:line="259"/>
+        <w:ind w:right="0" w:left="0" w:firstLine="0"/>
+        <w:jc w:val="left"/>
+        <w:rPr>
+          <w:rFonts w:ascii="Calibri" w:hAnsi="Calibri" w:cs="Calibri" w:eastAsia="Calibri"/>
+          <w:color w:val="auto"/>
+          <w:spacing w:val="0"/>
+          <w:position w:val="0"/>
+          <w:sz w:val="22"/>
+          <w:shd w:fill="auto" w:val="clear"/>
+        </w:rPr>
+      </w:pPr>
+      <w:hyperlink xmlns:r="http://schemas.openxmlformats.org/officeDocument/2006/relationships" r:id="docRId11">
+        <w:r>
+          <w:rPr>
+            <w:rFonts w:ascii="Calibri" w:hAnsi="Calibri" w:cs="Calibri" w:eastAsia="Calibri"/>
+            <w:color w:val="0563C1"/>
+            <w:spacing w:val="0"/>
+            <w:position w:val="0"/>
+            <w:sz w:val="22"/>
+            <w:u w:val="single"/>
+            <w:shd w:fill="auto" w:val="clear"/>
+          </w:rPr>
+          <w:t xml:space="preserve">www.tvserieslist.net/mylist/incoming</w:t>
+        </w:r>
+      </w:hyperlink>
+    </w:p>
+    <w:p>
+      <w:pPr>
+        <w:spacing w:before="0" w:after="0" w:line="259"/>
         <w:ind w:right="0" w:left="0" w:firstLine="0"/>
         <w:jc w:val="left"/>
         <w:rPr>

</xml_diff>